<commit_message>
sửa đặc tả use case đặt hàng
</commit_message>
<xml_diff>
--- a/Usecase Description/usecase description.docx
+++ b/Usecase Description/usecase description.docx
@@ -1522,7 +1522,21 @@
                       <w:sz w:val="19"/>
                       <w:szCs w:val="19"/>
                     </w:rPr>
-                    <w:t>iểm tra phương thức giao hàng</w:t>
+                    <w:t>iểm tra</w:t>
+                  </w:r>
+                  <w:r>
+                    <w:rPr>
+                      <w:sz w:val="19"/>
+                      <w:szCs w:val="19"/>
+                    </w:rPr>
+                    <w:t xml:space="preserve"> loại</w:t>
+                  </w:r>
+                  <w:r>
+                    <w:rPr>
+                      <w:sz w:val="19"/>
+                      <w:szCs w:val="19"/>
+                    </w:rPr>
+                    <w:t xml:space="preserve"> phương thức giao hàng</w:t>
                   </w:r>
                 </w:p>
               </w:tc>
@@ -1632,13 +1646,6 @@
                     </w:rPr>
                     <w:t>Kiểm tra sản phẩm và địa chỉ nhận hàng</w:t>
                   </w:r>
-                  <w:r>
-                    <w:rPr>
-                      <w:sz w:val="19"/>
-                      <w:szCs w:val="19"/>
-                    </w:rPr>
-                    <w:t xml:space="preserve"> (*)</w:t>
-                  </w:r>
                 </w:p>
               </w:tc>
             </w:tr>
@@ -1692,13 +1699,6 @@
                       <w:szCs w:val="19"/>
                     </w:rPr>
                   </w:pPr>
-                  <w:r>
-                    <w:rPr>
-                      <w:sz w:val="19"/>
-                      <w:szCs w:val="19"/>
-                    </w:rPr>
-                    <w:t xml:space="preserve">(*) </w:t>
-                  </w:r>
                   <w:r>
                     <w:rPr>
                       <w:sz w:val="19"/>

</xml_diff>